<commit_message>
Added GUI, added two threads: one for archivation, one for dearchivation, main thread used for GUI, updated filetranslator and filedecoder classes, so their work can now be terminated from main thread. Added WaitBox class for gui, in that window user can terminate neither archivation or dearchivation. Added static function to check file name. Class FileCollector used to find al dirs and files in choosen directory, and archivate them. Added css button styles and delete button. So now user can even delete files or directory.  App now is complete
</commit_message>
<xml_diff>
--- a/spovm/archiver-CW/Course work files/2 СИСТЕМНОЕ ПРОЕКТИРОВАНИЕ.docx
+++ b/spovm/archiver-CW/Course work files/2 СИСТЕМНОЕ ПРОЕКТИРОВАНИЕ.docx
@@ -43,263 +43,391 @@
           <w:szCs w:val="28"/>
         </w:rPr>
       </w:pPr>
+    </w:p>
+    <w:p>
+      <w:pPr>
+        <w:spacing w:after="0" w:line="240" w:lineRule="auto"/>
+        <w:rPr>
+          <w:rFonts w:ascii="Times New Roman" w:hAnsi="Times New Roman" w:cs="Times New Roman"/>
+          <w:sz w:val="28"/>
+          <w:szCs w:val="28"/>
+        </w:rPr>
+      </w:pPr>
+      <w:r>
+        <w:rPr>
+          <w:rFonts w:ascii="Times New Roman" w:hAnsi="Times New Roman" w:cs="Times New Roman"/>
+          <w:b/>
+          <w:sz w:val="28"/>
+          <w:szCs w:val="28"/>
+        </w:rPr>
+        <w:tab/>
+      </w:r>
+      <w:r>
+        <w:rPr>
+          <w:rFonts w:ascii="Times New Roman" w:hAnsi="Times New Roman" w:cs="Times New Roman"/>
+          <w:sz w:val="28"/>
+          <w:szCs w:val="28"/>
+        </w:rPr>
+        <w:t xml:space="preserve">При разработке </w:t>
+      </w:r>
+      <w:r>
+        <w:rPr>
+          <w:rFonts w:ascii="Times New Roman" w:hAnsi="Times New Roman" w:cs="Times New Roman"/>
+          <w:sz w:val="28"/>
+          <w:szCs w:val="28"/>
+        </w:rPr>
+        <w:t xml:space="preserve">любой программы всегда стоит группировать отдельные ее элементы в функциональные блоки, что упростит понимание программы, а также повысит ее эффективность. Так как данное приложение разрабатывается в среде разработки </w:t>
+      </w:r>
+      <w:r>
+        <w:rPr>
+          <w:rFonts w:ascii="Times New Roman" w:hAnsi="Times New Roman" w:cs="Times New Roman"/>
+          <w:sz w:val="28"/>
+          <w:szCs w:val="28"/>
+          <w:lang w:val="en-US"/>
+        </w:rPr>
+        <w:t>QT</w:t>
+      </w:r>
+      <w:r>
+        <w:rPr>
+          <w:rFonts w:ascii="Times New Roman" w:hAnsi="Times New Roman" w:cs="Times New Roman"/>
+          <w:sz w:val="28"/>
+          <w:szCs w:val="28"/>
+        </w:rPr>
+        <w:t xml:space="preserve">, </w:t>
+      </w:r>
+      <w:r>
+        <w:rPr>
+          <w:rFonts w:ascii="Times New Roman" w:hAnsi="Times New Roman" w:cs="Times New Roman"/>
+          <w:sz w:val="28"/>
+          <w:szCs w:val="28"/>
+        </w:rPr>
+        <w:t>то возможно использование стандартная система управления приложением</w:t>
+      </w:r>
+      <w:r>
+        <w:rPr>
+          <w:rFonts w:ascii="Times New Roman" w:hAnsi="Times New Roman" w:cs="Times New Roman"/>
+          <w:sz w:val="28"/>
+          <w:szCs w:val="28"/>
+        </w:rPr>
+        <w:t>,</w:t>
+      </w:r>
+      <w:r>
+        <w:rPr>
+          <w:rFonts w:ascii="Times New Roman" w:hAnsi="Times New Roman" w:cs="Times New Roman"/>
+          <w:sz w:val="28"/>
+          <w:szCs w:val="28"/>
+        </w:rPr>
+        <w:t xml:space="preserve"> написанном в данной </w:t>
+      </w:r>
+      <w:r>
+        <w:rPr>
+          <w:rFonts w:ascii="Times New Roman" w:hAnsi="Times New Roman" w:cs="Times New Roman"/>
+          <w:sz w:val="28"/>
+          <w:szCs w:val="28"/>
+          <w:lang w:val="en-US"/>
+        </w:rPr>
+        <w:t>IDE</w:t>
+      </w:r>
+      <w:r>
+        <w:rPr>
+          <w:rFonts w:ascii="Times New Roman" w:hAnsi="Times New Roman" w:cs="Times New Roman"/>
+          <w:sz w:val="28"/>
+          <w:szCs w:val="28"/>
+        </w:rPr>
+        <w:t xml:space="preserve">, </w:t>
+      </w:r>
+      <w:r>
+        <w:rPr>
+          <w:rFonts w:ascii="Times New Roman" w:hAnsi="Times New Roman" w:cs="Times New Roman"/>
+          <w:sz w:val="28"/>
+          <w:szCs w:val="28"/>
+        </w:rPr>
+        <w:t xml:space="preserve">основанное на слотах и сигналах. Традиционно такое приложение можно поделить на два блока: управление приложением и пользовательский интерфейс. </w:t>
+      </w:r>
+    </w:p>
+    <w:p>
+      <w:pPr>
+        <w:spacing w:after="0" w:line="240" w:lineRule="auto"/>
+        <w:ind w:firstLine="708"/>
+        <w:rPr>
+          <w:rFonts w:ascii="Times New Roman" w:hAnsi="Times New Roman" w:cs="Times New Roman"/>
+          <w:sz w:val="28"/>
+          <w:szCs w:val="28"/>
+        </w:rPr>
+      </w:pPr>
+      <w:r>
+        <w:rPr>
+          <w:rFonts w:ascii="Times New Roman" w:hAnsi="Times New Roman" w:cs="Times New Roman"/>
+          <w:sz w:val="28"/>
+          <w:szCs w:val="28"/>
+        </w:rPr>
+        <w:t>Структурная схема предоставлена в Приложении А.</w:t>
+      </w:r>
+    </w:p>
+    <w:p>
+      <w:pPr>
+        <w:spacing w:after="0" w:line="240" w:lineRule="auto"/>
+        <w:rPr>
+          <w:rFonts w:ascii="Times New Roman" w:hAnsi="Times New Roman" w:cs="Times New Roman"/>
+          <w:sz w:val="28"/>
+          <w:szCs w:val="28"/>
+        </w:rPr>
+      </w:pPr>
+    </w:p>
+    <w:p>
+      <w:pPr>
+        <w:spacing w:after="0" w:line="240" w:lineRule="auto"/>
+        <w:rPr>
+          <w:rFonts w:ascii="Times New Roman" w:hAnsi="Times New Roman" w:cs="Times New Roman"/>
+          <w:sz w:val="28"/>
+          <w:szCs w:val="28"/>
+        </w:rPr>
+      </w:pPr>
+    </w:p>
+    <w:p>
+      <w:pPr>
+        <w:spacing w:after="0" w:line="240" w:lineRule="auto"/>
+        <w:rPr>
+          <w:rFonts w:ascii="Times New Roman" w:hAnsi="Times New Roman" w:cs="Times New Roman"/>
+          <w:b/>
+          <w:sz w:val="28"/>
+          <w:szCs w:val="28"/>
+        </w:rPr>
+      </w:pPr>
+      <w:r>
+        <w:rPr>
+          <w:rFonts w:ascii="Times New Roman" w:hAnsi="Times New Roman" w:cs="Times New Roman"/>
+          <w:sz w:val="28"/>
+          <w:szCs w:val="28"/>
+        </w:rPr>
+        <w:tab/>
+      </w:r>
+      <w:r>
+        <w:rPr>
+          <w:rFonts w:ascii="Times New Roman" w:hAnsi="Times New Roman" w:cs="Times New Roman"/>
+          <w:b/>
+          <w:sz w:val="28"/>
+          <w:szCs w:val="28"/>
+        </w:rPr>
+        <w:t>2.1 Модуль управления приложением</w:t>
+      </w:r>
+    </w:p>
+    <w:p>
+      <w:pPr>
+        <w:spacing w:after="0" w:line="240" w:lineRule="auto"/>
+        <w:rPr>
+          <w:rFonts w:ascii="Times New Roman" w:hAnsi="Times New Roman" w:cs="Times New Roman"/>
+          <w:b/>
+          <w:sz w:val="28"/>
+          <w:szCs w:val="28"/>
+        </w:rPr>
+      </w:pPr>
+    </w:p>
+    <w:p>
+      <w:pPr>
+        <w:spacing w:after="0" w:line="240" w:lineRule="auto"/>
+        <w:rPr>
+          <w:rFonts w:ascii="Times New Roman" w:hAnsi="Times New Roman" w:cs="Times New Roman"/>
+          <w:sz w:val="28"/>
+          <w:szCs w:val="28"/>
+        </w:rPr>
+      </w:pPr>
+      <w:r>
+        <w:rPr>
+          <w:rFonts w:ascii="Times New Roman" w:hAnsi="Times New Roman" w:cs="Times New Roman"/>
+          <w:b/>
+          <w:sz w:val="28"/>
+          <w:szCs w:val="28"/>
+        </w:rPr>
+        <w:tab/>
+      </w:r>
+      <w:r>
+        <w:rPr>
+          <w:rFonts w:ascii="Times New Roman" w:hAnsi="Times New Roman" w:cs="Times New Roman"/>
+          <w:sz w:val="28"/>
+          <w:szCs w:val="28"/>
+        </w:rPr>
+        <w:t xml:space="preserve">Данный модуль сосредотачивает в себе всю основную логику приложения - в данном случае работа с файлами и алгоритм архивации/разархивации. </w:t>
+      </w:r>
+      <w:r>
+        <w:rPr>
+          <w:rFonts w:ascii="Times New Roman" w:hAnsi="Times New Roman" w:cs="Times New Roman"/>
+          <w:sz w:val="28"/>
+          <w:szCs w:val="28"/>
+        </w:rPr>
+        <w:t>Этот модуль делится на две части: набор классов для создания архива и набор классов для распаковки архивов.</w:t>
+      </w:r>
+    </w:p>
+    <w:p>
+      <w:pPr>
+        <w:spacing w:after="0" w:line="240" w:lineRule="auto"/>
+        <w:rPr>
+          <w:rFonts w:ascii="Times New Roman" w:hAnsi="Times New Roman" w:cs="Times New Roman"/>
+          <w:sz w:val="28"/>
+          <w:szCs w:val="28"/>
+        </w:rPr>
+      </w:pPr>
+    </w:p>
+    <w:p>
+      <w:pPr>
+        <w:spacing w:after="0" w:line="240" w:lineRule="auto"/>
+        <w:rPr>
+          <w:rFonts w:ascii="Times New Roman" w:hAnsi="Times New Roman" w:cs="Times New Roman"/>
+          <w:b/>
+          <w:sz w:val="28"/>
+          <w:szCs w:val="28"/>
+        </w:rPr>
+      </w:pPr>
+      <w:r>
+        <w:rPr>
+          <w:rFonts w:ascii="Times New Roman" w:hAnsi="Times New Roman" w:cs="Times New Roman"/>
+          <w:sz w:val="28"/>
+          <w:szCs w:val="28"/>
+        </w:rPr>
+        <w:tab/>
+      </w:r>
+      <w:r>
+        <w:rPr>
+          <w:rFonts w:ascii="Times New Roman" w:hAnsi="Times New Roman" w:cs="Times New Roman"/>
+          <w:b/>
+          <w:sz w:val="28"/>
+          <w:szCs w:val="28"/>
+        </w:rPr>
+        <w:t xml:space="preserve">2.2 </w:t>
+      </w:r>
+      <w:r>
+        <w:rPr>
+          <w:rFonts w:ascii="Times New Roman" w:hAnsi="Times New Roman" w:cs="Times New Roman"/>
+          <w:b/>
+          <w:sz w:val="28"/>
+          <w:szCs w:val="28"/>
+        </w:rPr>
+        <w:t>Модуль пользовательского интерфейса</w:t>
+      </w:r>
+    </w:p>
+    <w:p>
+      <w:pPr>
+        <w:spacing w:after="0" w:line="240" w:lineRule="auto"/>
+        <w:rPr>
+          <w:rFonts w:ascii="Times New Roman" w:hAnsi="Times New Roman" w:cs="Times New Roman"/>
+          <w:b/>
+          <w:sz w:val="28"/>
+          <w:szCs w:val="28"/>
+        </w:rPr>
+      </w:pPr>
+    </w:p>
+    <w:p>
+      <w:pPr>
+        <w:spacing w:after="0" w:line="240" w:lineRule="auto"/>
+        <w:rPr>
+          <w:rFonts w:ascii="Times New Roman" w:hAnsi="Times New Roman" w:cs="Times New Roman"/>
+          <w:sz w:val="28"/>
+          <w:szCs w:val="28"/>
+        </w:rPr>
+      </w:pPr>
+      <w:r>
+        <w:rPr>
+          <w:rFonts w:ascii="Times New Roman" w:hAnsi="Times New Roman" w:cs="Times New Roman"/>
+          <w:sz w:val="28"/>
+          <w:szCs w:val="28"/>
+        </w:rPr>
+        <w:tab/>
+        <w:t>В данном модуле осуществляется вывод необходимой для пользователя информации на экран, а также получени</w:t>
+      </w:r>
+      <w:r>
+        <w:rPr>
+          <w:rFonts w:ascii="Times New Roman" w:hAnsi="Times New Roman" w:cs="Times New Roman"/>
+          <w:sz w:val="28"/>
+          <w:szCs w:val="28"/>
+        </w:rPr>
+        <w:t>е</w:t>
+      </w:r>
+      <w:r>
+        <w:rPr>
+          <w:rFonts w:ascii="Times New Roman" w:hAnsi="Times New Roman" w:cs="Times New Roman"/>
+          <w:sz w:val="28"/>
+          <w:szCs w:val="28"/>
+        </w:rPr>
+        <w:t xml:space="preserve"> входных данных.</w:t>
+      </w:r>
+      <w:r>
+        <w:rPr>
+          <w:rFonts w:ascii="Times New Roman" w:hAnsi="Times New Roman" w:cs="Times New Roman"/>
+          <w:sz w:val="28"/>
+          <w:szCs w:val="28"/>
+        </w:rPr>
+        <w:t xml:space="preserve"> Для удобного выбора файла используется отображение файловой системы в древовидной форме. Пользователю необходимо кликнуть по любому файлу или папке. Далее, после того, как пользователь выберет нужный для работы файл или папку, следует нажать одну из двух кнопок: </w:t>
+      </w:r>
+      <w:r>
+        <w:rPr>
+          <w:rFonts w:ascii="Times New Roman" w:hAnsi="Times New Roman" w:cs="Times New Roman"/>
+          <w:sz w:val="28"/>
+          <w:szCs w:val="28"/>
+        </w:rPr>
+        <w:t>“</w:t>
+      </w:r>
+      <w:r>
+        <w:rPr>
+          <w:rFonts w:ascii="Times New Roman" w:hAnsi="Times New Roman" w:cs="Times New Roman"/>
+          <w:sz w:val="28"/>
+          <w:szCs w:val="28"/>
+          <w:lang w:val="en-US"/>
+        </w:rPr>
+        <w:t>Archive</w:t>
+      </w:r>
+      <w:r>
+        <w:rPr>
+          <w:rFonts w:ascii="Times New Roman" w:hAnsi="Times New Roman" w:cs="Times New Roman"/>
+          <w:sz w:val="28"/>
+          <w:szCs w:val="28"/>
+        </w:rPr>
+        <w:t>” (</w:t>
+      </w:r>
+      <w:r>
+        <w:rPr>
+          <w:rFonts w:ascii="Times New Roman" w:hAnsi="Times New Roman" w:cs="Times New Roman"/>
+          <w:sz w:val="28"/>
+          <w:szCs w:val="28"/>
+        </w:rPr>
+        <w:t xml:space="preserve">Заархивировать), или </w:t>
+      </w:r>
+      <w:r>
+        <w:rPr>
+          <w:rFonts w:ascii="Times New Roman" w:hAnsi="Times New Roman" w:cs="Times New Roman"/>
+          <w:sz w:val="28"/>
+          <w:szCs w:val="28"/>
+        </w:rPr>
+        <w:t>“</w:t>
+      </w:r>
+      <w:proofErr w:type="spellStart"/>
+      <w:r>
+        <w:rPr>
+          <w:rFonts w:ascii="Times New Roman" w:hAnsi="Times New Roman" w:cs="Times New Roman"/>
+          <w:sz w:val="28"/>
+          <w:szCs w:val="28"/>
+          <w:lang w:val="en-US"/>
+        </w:rPr>
+        <w:t>Dearchive</w:t>
+      </w:r>
+      <w:proofErr w:type="spellEnd"/>
+      <w:r>
+        <w:rPr>
+          <w:rFonts w:ascii="Times New Roman" w:hAnsi="Times New Roman" w:cs="Times New Roman"/>
+          <w:sz w:val="28"/>
+          <w:szCs w:val="28"/>
+        </w:rPr>
+        <w:t>” (</w:t>
+      </w:r>
+      <w:r>
+        <w:rPr>
+          <w:rFonts w:ascii="Times New Roman" w:hAnsi="Times New Roman" w:cs="Times New Roman"/>
+          <w:sz w:val="28"/>
+          <w:szCs w:val="28"/>
+        </w:rPr>
+        <w:t>Разархивировать). После этого, на время работы алгоритма, всплывает окно, информирующее пользователя о том, что в данный момент происходит выполнения алгоритма. Если для архивации была выбрана папка, содержащая в себе слишком много других папок и файлов, или корневой каталог, пользователь получает предупреждение в виде всплывающего окна, информирующее пользователя о том, что ему следует выбрать другой файл или директорию. Если для архивации будет выбран корневой каталог, это действие также пресекается предупреждением.</w:t>
+      </w:r>
       <w:bookmarkStart w:id="0" w:name="_GoBack"/>
       <w:bookmarkEnd w:id="0"/>
-    </w:p>
-    <w:p>
-      <w:pPr>
-        <w:spacing w:after="0" w:line="240" w:lineRule="auto"/>
-        <w:rPr>
-          <w:rFonts w:ascii="Times New Roman" w:hAnsi="Times New Roman" w:cs="Times New Roman"/>
-          <w:sz w:val="28"/>
-          <w:szCs w:val="28"/>
-        </w:rPr>
-      </w:pPr>
-      <w:r>
-        <w:rPr>
-          <w:rFonts w:ascii="Times New Roman" w:hAnsi="Times New Roman" w:cs="Times New Roman"/>
-          <w:b/>
-          <w:sz w:val="28"/>
-          <w:szCs w:val="28"/>
-        </w:rPr>
-        <w:tab/>
-      </w:r>
-      <w:r>
-        <w:rPr>
-          <w:rFonts w:ascii="Times New Roman" w:hAnsi="Times New Roman" w:cs="Times New Roman"/>
-          <w:sz w:val="28"/>
-          <w:szCs w:val="28"/>
-        </w:rPr>
-        <w:t xml:space="preserve">При разработке </w:t>
-      </w:r>
-      <w:r>
-        <w:rPr>
-          <w:rFonts w:ascii="Times New Roman" w:hAnsi="Times New Roman" w:cs="Times New Roman"/>
-          <w:sz w:val="28"/>
-          <w:szCs w:val="28"/>
-        </w:rPr>
-        <w:t xml:space="preserve">любой программы всегда стоит группировать отдельные ее элементы в функциональные блоки, что упростит понимание программы, а также повысит ее эффективность. Так как данное приложение разрабатывается в среде разработки </w:t>
-      </w:r>
-      <w:r>
-        <w:rPr>
-          <w:rFonts w:ascii="Times New Roman" w:hAnsi="Times New Roman" w:cs="Times New Roman"/>
-          <w:sz w:val="28"/>
-          <w:szCs w:val="28"/>
-          <w:lang w:val="en-US"/>
-        </w:rPr>
-        <w:t>QT</w:t>
-      </w:r>
-      <w:r>
-        <w:rPr>
-          <w:rFonts w:ascii="Times New Roman" w:hAnsi="Times New Roman" w:cs="Times New Roman"/>
-          <w:sz w:val="28"/>
-          <w:szCs w:val="28"/>
-        </w:rPr>
-        <w:t xml:space="preserve">, </w:t>
-      </w:r>
-      <w:r>
-        <w:rPr>
-          <w:rFonts w:ascii="Times New Roman" w:hAnsi="Times New Roman" w:cs="Times New Roman"/>
-          <w:sz w:val="28"/>
-          <w:szCs w:val="28"/>
-        </w:rPr>
-        <w:t>то возможно использование стандартная система управления приложением</w:t>
-      </w:r>
-      <w:r>
-        <w:rPr>
-          <w:rFonts w:ascii="Times New Roman" w:hAnsi="Times New Roman" w:cs="Times New Roman"/>
-          <w:sz w:val="28"/>
-          <w:szCs w:val="28"/>
-        </w:rPr>
-        <w:t>,</w:t>
-      </w:r>
-      <w:r>
-        <w:rPr>
-          <w:rFonts w:ascii="Times New Roman" w:hAnsi="Times New Roman" w:cs="Times New Roman"/>
-          <w:sz w:val="28"/>
-          <w:szCs w:val="28"/>
-        </w:rPr>
-        <w:t xml:space="preserve"> написанном в данной </w:t>
-      </w:r>
-      <w:r>
-        <w:rPr>
-          <w:rFonts w:ascii="Times New Roman" w:hAnsi="Times New Roman" w:cs="Times New Roman"/>
-          <w:sz w:val="28"/>
-          <w:szCs w:val="28"/>
-          <w:lang w:val="en-US"/>
-        </w:rPr>
-        <w:t>IDE</w:t>
-      </w:r>
-      <w:r>
-        <w:rPr>
-          <w:rFonts w:ascii="Times New Roman" w:hAnsi="Times New Roman" w:cs="Times New Roman"/>
-          <w:sz w:val="28"/>
-          <w:szCs w:val="28"/>
-        </w:rPr>
-        <w:t xml:space="preserve">, </w:t>
-      </w:r>
-      <w:r>
-        <w:rPr>
-          <w:rFonts w:ascii="Times New Roman" w:hAnsi="Times New Roman" w:cs="Times New Roman"/>
-          <w:sz w:val="28"/>
-          <w:szCs w:val="28"/>
-        </w:rPr>
-        <w:t xml:space="preserve">основанное на слотах и сигналах. Традиционно такое приложение можно поделить на два блока: управление приложением и пользовательский интерфейс. </w:t>
-      </w:r>
-    </w:p>
-    <w:p>
-      <w:pPr>
-        <w:spacing w:after="0" w:line="240" w:lineRule="auto"/>
-        <w:rPr>
-          <w:rFonts w:ascii="Times New Roman" w:hAnsi="Times New Roman" w:cs="Times New Roman"/>
-          <w:sz w:val="28"/>
-          <w:szCs w:val="28"/>
-        </w:rPr>
-      </w:pPr>
-    </w:p>
-    <w:p>
-      <w:pPr>
-        <w:spacing w:after="0" w:line="240" w:lineRule="auto"/>
-        <w:rPr>
-          <w:rFonts w:ascii="Times New Roman" w:hAnsi="Times New Roman" w:cs="Times New Roman"/>
-          <w:b/>
-          <w:sz w:val="28"/>
-          <w:szCs w:val="28"/>
-        </w:rPr>
-      </w:pPr>
-      <w:r>
-        <w:rPr>
-          <w:rFonts w:ascii="Times New Roman" w:hAnsi="Times New Roman" w:cs="Times New Roman"/>
-          <w:sz w:val="28"/>
-          <w:szCs w:val="28"/>
-        </w:rPr>
-        <w:tab/>
-      </w:r>
-      <w:r>
-        <w:rPr>
-          <w:rFonts w:ascii="Times New Roman" w:hAnsi="Times New Roman" w:cs="Times New Roman"/>
-          <w:b/>
-          <w:sz w:val="28"/>
-          <w:szCs w:val="28"/>
-        </w:rPr>
-        <w:t>2.1 Модуль управления приложением</w:t>
-      </w:r>
-    </w:p>
-    <w:p>
-      <w:pPr>
-        <w:spacing w:after="0" w:line="240" w:lineRule="auto"/>
-        <w:rPr>
-          <w:rFonts w:ascii="Times New Roman" w:hAnsi="Times New Roman" w:cs="Times New Roman"/>
-          <w:b/>
-          <w:sz w:val="28"/>
-          <w:szCs w:val="28"/>
-        </w:rPr>
-      </w:pPr>
-    </w:p>
-    <w:p>
-      <w:pPr>
-        <w:spacing w:after="0" w:line="240" w:lineRule="auto"/>
-        <w:rPr>
-          <w:rFonts w:ascii="Times New Roman" w:hAnsi="Times New Roman" w:cs="Times New Roman"/>
-          <w:sz w:val="28"/>
-          <w:szCs w:val="28"/>
-        </w:rPr>
-      </w:pPr>
-      <w:r>
-        <w:rPr>
-          <w:rFonts w:ascii="Times New Roman" w:hAnsi="Times New Roman" w:cs="Times New Roman"/>
-          <w:b/>
-          <w:sz w:val="28"/>
-          <w:szCs w:val="28"/>
-        </w:rPr>
-        <w:tab/>
-      </w:r>
-      <w:r>
-        <w:rPr>
-          <w:rFonts w:ascii="Times New Roman" w:hAnsi="Times New Roman" w:cs="Times New Roman"/>
-          <w:sz w:val="28"/>
-          <w:szCs w:val="28"/>
-        </w:rPr>
-        <w:t>Данный модуль сосредотачивает в себе всю основную логику приложения - в данном случае работа с файлами и алгоритм архивации/разархивации. В этом модуле обеспечивается весь обмен данными между различными классами системы.</w:t>
-      </w:r>
-    </w:p>
-    <w:p>
-      <w:pPr>
-        <w:spacing w:after="0" w:line="240" w:lineRule="auto"/>
-        <w:rPr>
-          <w:rFonts w:ascii="Times New Roman" w:hAnsi="Times New Roman" w:cs="Times New Roman"/>
-          <w:sz w:val="28"/>
-          <w:szCs w:val="28"/>
-        </w:rPr>
-      </w:pPr>
-    </w:p>
-    <w:p>
-      <w:pPr>
-        <w:spacing w:after="0" w:line="240" w:lineRule="auto"/>
-        <w:rPr>
-          <w:rFonts w:ascii="Times New Roman" w:hAnsi="Times New Roman" w:cs="Times New Roman"/>
-          <w:b/>
-          <w:sz w:val="28"/>
-          <w:szCs w:val="28"/>
-        </w:rPr>
-      </w:pPr>
-      <w:r>
-        <w:rPr>
-          <w:rFonts w:ascii="Times New Roman" w:hAnsi="Times New Roman" w:cs="Times New Roman"/>
-          <w:sz w:val="28"/>
-          <w:szCs w:val="28"/>
-        </w:rPr>
-        <w:tab/>
-      </w:r>
-      <w:r>
-        <w:rPr>
-          <w:rFonts w:ascii="Times New Roman" w:hAnsi="Times New Roman" w:cs="Times New Roman"/>
-          <w:b/>
-          <w:sz w:val="28"/>
-          <w:szCs w:val="28"/>
-          <w:lang w:val="en-US"/>
-        </w:rPr>
-        <w:t xml:space="preserve">2.2 </w:t>
-      </w:r>
-      <w:r>
-        <w:rPr>
-          <w:rFonts w:ascii="Times New Roman" w:hAnsi="Times New Roman" w:cs="Times New Roman"/>
-          <w:b/>
-          <w:sz w:val="28"/>
-          <w:szCs w:val="28"/>
-        </w:rPr>
-        <w:t>Модуль пользовательского интерфейса</w:t>
-      </w:r>
-    </w:p>
-    <w:p>
-      <w:pPr>
-        <w:spacing w:after="0" w:line="240" w:lineRule="auto"/>
-        <w:rPr>
-          <w:rFonts w:ascii="Times New Roman" w:hAnsi="Times New Roman" w:cs="Times New Roman"/>
-          <w:b/>
-          <w:sz w:val="28"/>
-          <w:szCs w:val="28"/>
-        </w:rPr>
-      </w:pPr>
-    </w:p>
-    <w:p>
-      <w:pPr>
-        <w:spacing w:after="0" w:line="240" w:lineRule="auto"/>
-        <w:rPr>
-          <w:rFonts w:ascii="Times New Roman" w:hAnsi="Times New Roman" w:cs="Times New Roman"/>
-          <w:sz w:val="28"/>
-          <w:szCs w:val="28"/>
-        </w:rPr>
-      </w:pPr>
-      <w:r>
-        <w:rPr>
-          <w:rFonts w:ascii="Times New Roman" w:hAnsi="Times New Roman" w:cs="Times New Roman"/>
-          <w:sz w:val="28"/>
-          <w:szCs w:val="28"/>
-        </w:rPr>
-        <w:tab/>
-        <w:t>В данном модуле осуществляется вывод необходимой для пользователя информации на экран, а также получения входных данных.</w:t>
-      </w:r>
     </w:p>
     <w:sectPr>
       <w:pgSz w:w="11906" w:h="16838"/>

</xml_diff>